<commit_message>
update user manage, menu-admin
</commit_message>
<xml_diff>
--- a/Group meeting report/group meeting report_4th.docx
+++ b/Group meeting report/group meeting report_4th.docx
@@ -179,7 +179,25 @@
           <w:szCs w:val="26"/>
           <w:lang w:val="en-US"/>
         </w:rPr>
-        <w:t>: 3.</w:t>
+        <w:t xml:space="preserve">: </w:t>
+      </w:r>
+      <w:r>
+        <w:rPr>
+          <w:rFonts w:asciiTheme="majorHAnsi" w:hAnsiTheme="majorHAnsi" w:cstheme="majorHAnsi"/>
+          <w:sz w:val="26"/>
+          <w:szCs w:val="26"/>
+          <w:lang w:val="en-US"/>
+        </w:rPr>
+        <w:t>4</w:t>
+      </w:r>
+      <w:r>
+        <w:rPr>
+          <w:rFonts w:asciiTheme="majorHAnsi" w:hAnsiTheme="majorHAnsi" w:cstheme="majorHAnsi"/>
+          <w:sz w:val="26"/>
+          <w:szCs w:val="26"/>
+          <w:lang w:val="en-US"/>
+        </w:rPr>
+        <w:t>.</w:t>
       </w:r>
     </w:p>
     <w:p>
@@ -408,7 +426,25 @@
           <w:szCs w:val="26"/>
           <w:lang w:val="en-US"/>
         </w:rPr>
-        <w:t xml:space="preserve"> 24/03/2022.</w:t>
+        <w:t xml:space="preserve"> </w:t>
+      </w:r>
+      <w:r>
+        <w:rPr>
+          <w:rFonts w:asciiTheme="majorHAnsi" w:hAnsiTheme="majorHAnsi" w:cstheme="majorHAnsi"/>
+          <w:sz w:val="26"/>
+          <w:szCs w:val="26"/>
+          <w:lang w:val="en-US"/>
+        </w:rPr>
+        <w:t>27</w:t>
+      </w:r>
+      <w:r>
+        <w:rPr>
+          <w:rFonts w:asciiTheme="majorHAnsi" w:hAnsiTheme="majorHAnsi" w:cstheme="majorHAnsi"/>
+          <w:sz w:val="26"/>
+          <w:szCs w:val="26"/>
+          <w:lang w:val="en-US"/>
+        </w:rPr>
+        <w:t>/03/2022.</w:t>
       </w:r>
     </w:p>
     <w:p>
@@ -599,39 +635,8 @@
           <w:szCs w:val="26"/>
           <w:lang w:val="en-US"/>
         </w:rPr>
-        <w:t xml:space="preserve"> </w:t>
-      </w:r>
-      <w:proofErr w:type="spellStart"/>
-      <w:r>
-        <w:rPr>
-          <w:rFonts w:asciiTheme="majorHAnsi" w:hAnsiTheme="majorHAnsi" w:cstheme="majorHAnsi"/>
-          <w:sz w:val="26"/>
-          <w:szCs w:val="26"/>
-          <w:lang w:val="en-US"/>
-        </w:rPr>
-        <w:t>Công</w:t>
-      </w:r>
-      <w:proofErr w:type="spellEnd"/>
-      <w:r>
-        <w:rPr>
-          <w:rFonts w:asciiTheme="majorHAnsi" w:hAnsiTheme="majorHAnsi" w:cstheme="majorHAnsi"/>
-          <w:sz w:val="26"/>
-          <w:szCs w:val="26"/>
-          <w:lang w:val="en-US"/>
-        </w:rPr>
-        <w:t xml:space="preserve"> </w:t>
-      </w:r>
-      <w:proofErr w:type="spellStart"/>
-      <w:r>
-        <w:rPr>
-          <w:rFonts w:asciiTheme="majorHAnsi" w:hAnsiTheme="majorHAnsi" w:cstheme="majorHAnsi"/>
-          <w:sz w:val="26"/>
-          <w:szCs w:val="26"/>
-          <w:lang w:val="en-US"/>
-        </w:rPr>
-        <w:t>Phong</w:t>
-      </w:r>
-      <w:proofErr w:type="spellEnd"/>
+        <w:t xml:space="preserve"> Công Phong</w:t>
+      </w:r>
     </w:p>
     <w:p>
       <w:pPr>
@@ -983,7 +988,16 @@
           <w:szCs w:val="26"/>
           <w:lang w:val="en-US"/>
         </w:rPr>
-        <w:t xml:space="preserve"> 2</w:t>
+        <w:t xml:space="preserve"> </w:t>
+      </w:r>
+      <w:r>
+        <w:rPr>
+          <w:rFonts w:asciiTheme="majorHAnsi" w:hAnsiTheme="majorHAnsi" w:cstheme="majorHAnsi"/>
+          <w:sz w:val="26"/>
+          <w:szCs w:val="26"/>
+          <w:lang w:val="en-US"/>
+        </w:rPr>
+        <w:t>3</w:t>
       </w:r>
     </w:p>
     <w:p>
@@ -1003,46 +1017,57 @@
           <w:szCs w:val="26"/>
           <w:lang w:val="en-US"/>
         </w:rPr>
-        <w:t>Ti</w:t>
-      </w:r>
-      <w:r>
-        <w:rPr>
-          <w:rFonts w:asciiTheme="majorHAnsi" w:hAnsiTheme="majorHAnsi" w:cstheme="majorHAnsi"/>
-          <w:sz w:val="26"/>
-          <w:szCs w:val="26"/>
-          <w:lang w:val="en-US"/>
-        </w:rPr>
-        <w:t>ến</w:t>
-      </w:r>
-      <w:proofErr w:type="spellEnd"/>
-      <w:r>
-        <w:rPr>
-          <w:rFonts w:asciiTheme="majorHAnsi" w:hAnsiTheme="majorHAnsi" w:cstheme="majorHAnsi"/>
-          <w:sz w:val="26"/>
-          <w:szCs w:val="26"/>
-          <w:lang w:val="en-US"/>
-        </w:rPr>
-        <w:t xml:space="preserve"> </w:t>
-      </w:r>
-      <w:proofErr w:type="spellStart"/>
-      <w:r>
-        <w:rPr>
-          <w:rFonts w:asciiTheme="majorHAnsi" w:hAnsiTheme="majorHAnsi" w:cstheme="majorHAnsi"/>
-          <w:sz w:val="26"/>
-          <w:szCs w:val="26"/>
-          <w:lang w:val="en-US"/>
-        </w:rPr>
-        <w:t>độ</w:t>
-      </w:r>
-      <w:proofErr w:type="spellEnd"/>
-      <w:r>
-        <w:rPr>
-          <w:rFonts w:asciiTheme="majorHAnsi" w:hAnsiTheme="majorHAnsi" w:cstheme="majorHAnsi"/>
-          <w:sz w:val="26"/>
-          <w:szCs w:val="26"/>
-          <w:lang w:val="en-US"/>
-        </w:rPr>
-        <w:t xml:space="preserve">: </w:t>
+        <w:t>Nhiệm</w:t>
+      </w:r>
+      <w:proofErr w:type="spellEnd"/>
+      <w:r>
+        <w:rPr>
+          <w:rFonts w:asciiTheme="majorHAnsi" w:hAnsiTheme="majorHAnsi" w:cstheme="majorHAnsi"/>
+          <w:sz w:val="26"/>
+          <w:szCs w:val="26"/>
+          <w:lang w:val="en-US"/>
+        </w:rPr>
+        <w:t xml:space="preserve"> </w:t>
+      </w:r>
+      <w:proofErr w:type="spellStart"/>
+      <w:r>
+        <w:rPr>
+          <w:rFonts w:asciiTheme="majorHAnsi" w:hAnsiTheme="majorHAnsi" w:cstheme="majorHAnsi"/>
+          <w:sz w:val="26"/>
+          <w:szCs w:val="26"/>
+          <w:lang w:val="en-US"/>
+        </w:rPr>
+        <w:t>vụ</w:t>
+      </w:r>
+      <w:proofErr w:type="spellEnd"/>
+      <w:r>
+        <w:rPr>
+          <w:rFonts w:asciiTheme="majorHAnsi" w:hAnsiTheme="majorHAnsi" w:cstheme="majorHAnsi"/>
+          <w:sz w:val="26"/>
+          <w:szCs w:val="26"/>
+          <w:lang w:val="en-US"/>
+        </w:rPr>
+        <w:t xml:space="preserve"> </w:t>
+      </w:r>
+      <w:proofErr w:type="spellStart"/>
+      <w:r>
+        <w:rPr>
+          <w:rFonts w:asciiTheme="majorHAnsi" w:hAnsiTheme="majorHAnsi" w:cstheme="majorHAnsi"/>
+          <w:sz w:val="26"/>
+          <w:szCs w:val="26"/>
+          <w:lang w:val="en-US"/>
+        </w:rPr>
+        <w:t>buổi</w:t>
+      </w:r>
+      <w:proofErr w:type="spellEnd"/>
+      <w:r>
+        <w:rPr>
+          <w:rFonts w:asciiTheme="majorHAnsi" w:hAnsiTheme="majorHAnsi" w:cstheme="majorHAnsi"/>
+          <w:sz w:val="26"/>
+          <w:szCs w:val="26"/>
+          <w:lang w:val="en-US"/>
+        </w:rPr>
+        <w:t xml:space="preserve"> 4: </w:t>
       </w:r>
     </w:p>
     <w:p>
@@ -1050,7 +1075,7 @@
         <w:pStyle w:val="ListParagraph"/>
         <w:numPr>
           <w:ilvl w:val="0"/>
-          <w:numId w:val="1"/>
+          <w:numId w:val="2"/>
         </w:numPr>
         <w:rPr>
           <w:rFonts w:asciiTheme="majorHAnsi" w:hAnsiTheme="majorHAnsi" w:cstheme="majorHAnsi"/>
@@ -1067,160 +1092,793 @@
           <w:szCs w:val="26"/>
           <w:lang w:val="en-US"/>
         </w:rPr>
-        <w:t>Nguyễn</w:t>
-      </w:r>
-      <w:proofErr w:type="spellEnd"/>
-      <w:r>
-        <w:rPr>
-          <w:rFonts w:asciiTheme="majorHAnsi" w:hAnsiTheme="majorHAnsi" w:cstheme="majorHAnsi"/>
-          <w:sz w:val="26"/>
-          <w:szCs w:val="26"/>
-          <w:lang w:val="en-US"/>
-        </w:rPr>
-        <w:t xml:space="preserve"> </w:t>
-      </w:r>
-      <w:proofErr w:type="spellStart"/>
-      <w:r>
-        <w:rPr>
-          <w:rFonts w:asciiTheme="majorHAnsi" w:hAnsiTheme="majorHAnsi" w:cstheme="majorHAnsi"/>
-          <w:sz w:val="26"/>
-          <w:szCs w:val="26"/>
-          <w:lang w:val="en-US"/>
-        </w:rPr>
-        <w:t>Trung</w:t>
-      </w:r>
-      <w:proofErr w:type="spellEnd"/>
-      <w:r>
-        <w:rPr>
-          <w:rFonts w:asciiTheme="majorHAnsi" w:hAnsiTheme="majorHAnsi" w:cstheme="majorHAnsi"/>
-          <w:sz w:val="26"/>
-          <w:szCs w:val="26"/>
-          <w:lang w:val="en-US"/>
-        </w:rPr>
-        <w:t xml:space="preserve"> </w:t>
-      </w:r>
-      <w:proofErr w:type="spellStart"/>
-      <w:r>
-        <w:rPr>
-          <w:rFonts w:asciiTheme="majorHAnsi" w:hAnsiTheme="majorHAnsi" w:cstheme="majorHAnsi"/>
-          <w:sz w:val="26"/>
-          <w:szCs w:val="26"/>
-          <w:lang w:val="en-US"/>
-        </w:rPr>
-        <w:t>Đức</w:t>
-      </w:r>
-      <w:proofErr w:type="spellEnd"/>
-      <w:r>
-        <w:rPr>
-          <w:rFonts w:asciiTheme="majorHAnsi" w:hAnsiTheme="majorHAnsi" w:cstheme="majorHAnsi"/>
-          <w:sz w:val="26"/>
-          <w:szCs w:val="26"/>
-          <w:lang w:val="en-US"/>
-        </w:rPr>
-        <w:t>: 60%</w:t>
+        <w:t>Thiết</w:t>
+      </w:r>
+      <w:proofErr w:type="spellEnd"/>
+      <w:r>
+        <w:rPr>
+          <w:rFonts w:asciiTheme="majorHAnsi" w:hAnsiTheme="majorHAnsi" w:cstheme="majorHAnsi"/>
+          <w:sz w:val="26"/>
+          <w:szCs w:val="26"/>
+          <w:lang w:val="en-US"/>
+        </w:rPr>
+        <w:t xml:space="preserve"> </w:t>
+      </w:r>
+      <w:proofErr w:type="spellStart"/>
+      <w:r>
+        <w:rPr>
+          <w:rFonts w:asciiTheme="majorHAnsi" w:hAnsiTheme="majorHAnsi" w:cstheme="majorHAnsi"/>
+          <w:sz w:val="26"/>
+          <w:szCs w:val="26"/>
+          <w:lang w:val="en-US"/>
+        </w:rPr>
+        <w:t>kế</w:t>
+      </w:r>
+      <w:proofErr w:type="spellEnd"/>
+      <w:r>
+        <w:rPr>
+          <w:rFonts w:asciiTheme="majorHAnsi" w:hAnsiTheme="majorHAnsi" w:cstheme="majorHAnsi"/>
+          <w:sz w:val="26"/>
+          <w:szCs w:val="26"/>
+          <w:lang w:val="en-US"/>
+        </w:rPr>
+        <w:t xml:space="preserve"> </w:t>
+      </w:r>
+      <w:proofErr w:type="spellStart"/>
+      <w:r>
+        <w:rPr>
+          <w:rFonts w:asciiTheme="majorHAnsi" w:hAnsiTheme="majorHAnsi" w:cstheme="majorHAnsi"/>
+          <w:sz w:val="26"/>
+          <w:szCs w:val="26"/>
+          <w:lang w:val="en-US"/>
+        </w:rPr>
+        <w:t>giao</w:t>
+      </w:r>
+      <w:proofErr w:type="spellEnd"/>
+      <w:r>
+        <w:rPr>
+          <w:rFonts w:asciiTheme="majorHAnsi" w:hAnsiTheme="majorHAnsi" w:cstheme="majorHAnsi"/>
+          <w:sz w:val="26"/>
+          <w:szCs w:val="26"/>
+          <w:lang w:val="en-US"/>
+        </w:rPr>
+        <w:t xml:space="preserve"> </w:t>
+      </w:r>
+      <w:proofErr w:type="spellStart"/>
+      <w:r>
+        <w:rPr>
+          <w:rFonts w:asciiTheme="majorHAnsi" w:hAnsiTheme="majorHAnsi" w:cstheme="majorHAnsi"/>
+          <w:sz w:val="26"/>
+          <w:szCs w:val="26"/>
+          <w:lang w:val="en-US"/>
+        </w:rPr>
+        <w:t>diện</w:t>
+      </w:r>
+      <w:proofErr w:type="spellEnd"/>
+      <w:r>
+        <w:rPr>
+          <w:rFonts w:asciiTheme="majorHAnsi" w:hAnsiTheme="majorHAnsi" w:cstheme="majorHAnsi"/>
+          <w:sz w:val="26"/>
+          <w:szCs w:val="26"/>
+          <w:lang w:val="en-US"/>
+        </w:rPr>
+        <w:t xml:space="preserve"> </w:t>
+      </w:r>
+      <w:proofErr w:type="spellStart"/>
+      <w:r>
+        <w:rPr>
+          <w:rFonts w:asciiTheme="majorHAnsi" w:hAnsiTheme="majorHAnsi" w:cstheme="majorHAnsi"/>
+          <w:sz w:val="26"/>
+          <w:szCs w:val="26"/>
+          <w:lang w:val="en-US"/>
+        </w:rPr>
+        <w:t>quản</w:t>
+      </w:r>
+      <w:proofErr w:type="spellEnd"/>
+      <w:r>
+        <w:rPr>
+          <w:rFonts w:asciiTheme="majorHAnsi" w:hAnsiTheme="majorHAnsi" w:cstheme="majorHAnsi"/>
+          <w:sz w:val="26"/>
+          <w:szCs w:val="26"/>
+          <w:lang w:val="en-US"/>
+        </w:rPr>
+        <w:t xml:space="preserve"> </w:t>
+      </w:r>
+      <w:proofErr w:type="spellStart"/>
+      <w:r>
+        <w:rPr>
+          <w:rFonts w:asciiTheme="majorHAnsi" w:hAnsiTheme="majorHAnsi" w:cstheme="majorHAnsi"/>
+          <w:sz w:val="26"/>
+          <w:szCs w:val="26"/>
+          <w:lang w:val="en-US"/>
+        </w:rPr>
+        <w:t>trị</w:t>
+      </w:r>
+      <w:proofErr w:type="spellEnd"/>
+      <w:r>
+        <w:rPr>
+          <w:rFonts w:asciiTheme="majorHAnsi" w:hAnsiTheme="majorHAnsi" w:cstheme="majorHAnsi"/>
+          <w:sz w:val="26"/>
+          <w:szCs w:val="26"/>
+          <w:lang w:val="en-US"/>
+        </w:rPr>
+        <w:t xml:space="preserve"> website</w:t>
       </w:r>
     </w:p>
     <w:p>
       <w:pPr>
         <w:pStyle w:val="ListParagraph"/>
-        <w:numPr>
-          <w:ilvl w:val="0"/>
-          <w:numId w:val="1"/>
-        </w:numPr>
-        <w:rPr>
-          <w:rFonts w:asciiTheme="majorHAnsi" w:hAnsiTheme="majorHAnsi" w:cstheme="majorHAnsi"/>
-          <w:sz w:val="26"/>
-          <w:szCs w:val="26"/>
-          <w:lang w:val="en-US"/>
-        </w:rPr>
-      </w:pPr>
-      <w:proofErr w:type="spellStart"/>
-      <w:r>
-        <w:rPr>
-          <w:rFonts w:asciiTheme="majorHAnsi" w:hAnsiTheme="majorHAnsi" w:cstheme="majorHAnsi"/>
-          <w:sz w:val="26"/>
-          <w:szCs w:val="26"/>
-          <w:lang w:val="en-US"/>
-        </w:rPr>
-        <w:t>Nguyễn</w:t>
-      </w:r>
-      <w:proofErr w:type="spellEnd"/>
-      <w:r>
-        <w:rPr>
-          <w:rFonts w:asciiTheme="majorHAnsi" w:hAnsiTheme="majorHAnsi" w:cstheme="majorHAnsi"/>
-          <w:sz w:val="26"/>
-          <w:szCs w:val="26"/>
-          <w:lang w:val="en-US"/>
-        </w:rPr>
-        <w:t xml:space="preserve"> </w:t>
-      </w:r>
-      <w:proofErr w:type="spellStart"/>
-      <w:r>
-        <w:rPr>
-          <w:rFonts w:asciiTheme="majorHAnsi" w:hAnsiTheme="majorHAnsi" w:cstheme="majorHAnsi"/>
-          <w:sz w:val="26"/>
-          <w:szCs w:val="26"/>
-          <w:lang w:val="en-US"/>
-        </w:rPr>
-        <w:t>Công</w:t>
-      </w:r>
-      <w:proofErr w:type="spellEnd"/>
-      <w:r>
-        <w:rPr>
-          <w:rFonts w:asciiTheme="majorHAnsi" w:hAnsiTheme="majorHAnsi" w:cstheme="majorHAnsi"/>
-          <w:sz w:val="26"/>
-          <w:szCs w:val="26"/>
-          <w:lang w:val="en-US"/>
-        </w:rPr>
-        <w:t xml:space="preserve"> </w:t>
-      </w:r>
-      <w:proofErr w:type="spellStart"/>
-      <w:r>
-        <w:rPr>
-          <w:rFonts w:asciiTheme="majorHAnsi" w:hAnsiTheme="majorHAnsi" w:cstheme="majorHAnsi"/>
-          <w:sz w:val="26"/>
-          <w:szCs w:val="26"/>
-          <w:lang w:val="en-US"/>
-        </w:rPr>
-        <w:t>Phong</w:t>
-      </w:r>
-      <w:proofErr w:type="spellEnd"/>
-      <w:r>
-        <w:rPr>
-          <w:rFonts w:asciiTheme="majorHAnsi" w:hAnsiTheme="majorHAnsi" w:cstheme="majorHAnsi"/>
-          <w:sz w:val="26"/>
-          <w:szCs w:val="26"/>
-          <w:lang w:val="en-US"/>
-        </w:rPr>
-        <w:t>: 50%</w:t>
-      </w:r>
+        <w:rPr>
+          <w:rFonts w:asciiTheme="majorHAnsi" w:hAnsiTheme="majorHAnsi" w:cstheme="majorHAnsi"/>
+          <w:sz w:val="26"/>
+          <w:szCs w:val="26"/>
+          <w:lang w:val="en-US"/>
+        </w:rPr>
+      </w:pPr>
+    </w:p>
+    <w:tbl>
+      <w:tblPr>
+        <w:tblStyle w:val="TableGrid"/>
+        <w:tblW w:w="0" w:type="auto"/>
+        <w:tblLook w:val="04A0" w:firstRow="1" w:lastRow="0" w:firstColumn="1" w:lastColumn="0" w:noHBand="0" w:noVBand="1"/>
+      </w:tblPr>
+      <w:tblGrid>
+        <w:gridCol w:w="4508"/>
+        <w:gridCol w:w="4508"/>
+      </w:tblGrid>
+      <w:tr>
+        <w:tc>
+          <w:tcPr>
+            <w:tcW w:w="4508" w:type="dxa"/>
+          </w:tcPr>
+          <w:p>
+            <w:pPr>
+              <w:pStyle w:val="ListParagraph"/>
+              <w:numPr>
+                <w:ilvl w:val="0"/>
+                <w:numId w:val="2"/>
+              </w:numPr>
+              <w:spacing w:line="360" w:lineRule="auto"/>
+              <w:jc w:val="center"/>
+              <w:rPr>
+                <w:rFonts w:asciiTheme="majorHAnsi" w:hAnsiTheme="majorHAnsi" w:cstheme="majorHAnsi"/>
+                <w:sz w:val="26"/>
+                <w:szCs w:val="26"/>
+                <w:lang w:val="en-US"/>
+              </w:rPr>
+            </w:pPr>
+            <w:proofErr w:type="spellStart"/>
+            <w:r>
+              <w:rPr>
+                <w:rFonts w:asciiTheme="majorHAnsi" w:hAnsiTheme="majorHAnsi" w:cstheme="majorHAnsi"/>
+                <w:sz w:val="26"/>
+                <w:szCs w:val="26"/>
+                <w:lang w:val="en-US"/>
+              </w:rPr>
+              <w:t>Thành</w:t>
+            </w:r>
+            <w:proofErr w:type="spellEnd"/>
+            <w:r>
+              <w:rPr>
+                <w:rFonts w:asciiTheme="majorHAnsi" w:hAnsiTheme="majorHAnsi" w:cstheme="majorHAnsi"/>
+                <w:sz w:val="26"/>
+                <w:szCs w:val="26"/>
+                <w:lang w:val="en-US"/>
+              </w:rPr>
+              <w:t xml:space="preserve"> </w:t>
+            </w:r>
+            <w:proofErr w:type="spellStart"/>
+            <w:r>
+              <w:rPr>
+                <w:rFonts w:asciiTheme="majorHAnsi" w:hAnsiTheme="majorHAnsi" w:cstheme="majorHAnsi"/>
+                <w:sz w:val="26"/>
+                <w:szCs w:val="26"/>
+                <w:lang w:val="en-US"/>
+              </w:rPr>
+              <w:t>viên</w:t>
+            </w:r>
+            <w:proofErr w:type="spellEnd"/>
+          </w:p>
+        </w:tc>
+        <w:tc>
+          <w:tcPr>
+            <w:tcW w:w="4508" w:type="dxa"/>
+          </w:tcPr>
+          <w:p>
+            <w:pPr>
+              <w:spacing w:line="360" w:lineRule="auto"/>
+              <w:jc w:val="center"/>
+              <w:rPr>
+                <w:rFonts w:asciiTheme="majorHAnsi" w:hAnsiTheme="majorHAnsi" w:cstheme="majorHAnsi"/>
+                <w:sz w:val="26"/>
+                <w:szCs w:val="26"/>
+                <w:lang w:val="en-US"/>
+              </w:rPr>
+            </w:pPr>
+            <w:proofErr w:type="spellStart"/>
+            <w:r>
+              <w:rPr>
+                <w:rFonts w:asciiTheme="majorHAnsi" w:hAnsiTheme="majorHAnsi" w:cstheme="majorHAnsi"/>
+                <w:sz w:val="26"/>
+                <w:szCs w:val="26"/>
+                <w:lang w:val="en-US"/>
+              </w:rPr>
+              <w:t>Nhiệm</w:t>
+            </w:r>
+            <w:proofErr w:type="spellEnd"/>
+            <w:r>
+              <w:rPr>
+                <w:rFonts w:asciiTheme="majorHAnsi" w:hAnsiTheme="majorHAnsi" w:cstheme="majorHAnsi"/>
+                <w:sz w:val="26"/>
+                <w:szCs w:val="26"/>
+                <w:lang w:val="en-US"/>
+              </w:rPr>
+              <w:t xml:space="preserve"> </w:t>
+            </w:r>
+            <w:proofErr w:type="spellStart"/>
+            <w:r>
+              <w:rPr>
+                <w:rFonts w:asciiTheme="majorHAnsi" w:hAnsiTheme="majorHAnsi" w:cstheme="majorHAnsi"/>
+                <w:sz w:val="26"/>
+                <w:szCs w:val="26"/>
+                <w:lang w:val="en-US"/>
+              </w:rPr>
+              <w:t>vụ</w:t>
+            </w:r>
+            <w:proofErr w:type="spellEnd"/>
+          </w:p>
+        </w:tc>
+      </w:tr>
+      <w:tr>
+        <w:tc>
+          <w:tcPr>
+            <w:tcW w:w="4508" w:type="dxa"/>
+          </w:tcPr>
+          <w:p>
+            <w:pPr>
+              <w:spacing w:line="360" w:lineRule="auto"/>
+              <w:rPr>
+                <w:rFonts w:asciiTheme="majorHAnsi" w:hAnsiTheme="majorHAnsi" w:cstheme="majorHAnsi"/>
+                <w:sz w:val="26"/>
+                <w:szCs w:val="26"/>
+                <w:lang w:val="en-US"/>
+              </w:rPr>
+            </w:pPr>
+            <w:proofErr w:type="spellStart"/>
+            <w:r>
+              <w:rPr>
+                <w:rFonts w:asciiTheme="majorHAnsi" w:hAnsiTheme="majorHAnsi" w:cstheme="majorHAnsi"/>
+                <w:sz w:val="26"/>
+                <w:szCs w:val="26"/>
+                <w:lang w:val="en-US"/>
+              </w:rPr>
+              <w:t>Nguyễn</w:t>
+            </w:r>
+            <w:proofErr w:type="spellEnd"/>
+            <w:r>
+              <w:rPr>
+                <w:rFonts w:asciiTheme="majorHAnsi" w:hAnsiTheme="majorHAnsi" w:cstheme="majorHAnsi"/>
+                <w:sz w:val="26"/>
+                <w:szCs w:val="26"/>
+                <w:lang w:val="en-US"/>
+              </w:rPr>
+              <w:t xml:space="preserve"> </w:t>
+            </w:r>
+            <w:proofErr w:type="spellStart"/>
+            <w:r>
+              <w:rPr>
+                <w:rFonts w:asciiTheme="majorHAnsi" w:hAnsiTheme="majorHAnsi" w:cstheme="majorHAnsi"/>
+                <w:sz w:val="26"/>
+                <w:szCs w:val="26"/>
+                <w:lang w:val="en-US"/>
+              </w:rPr>
+              <w:t>Trung</w:t>
+            </w:r>
+            <w:proofErr w:type="spellEnd"/>
+            <w:r>
+              <w:rPr>
+                <w:rFonts w:asciiTheme="majorHAnsi" w:hAnsiTheme="majorHAnsi" w:cstheme="majorHAnsi"/>
+                <w:sz w:val="26"/>
+                <w:szCs w:val="26"/>
+                <w:lang w:val="en-US"/>
+              </w:rPr>
+              <w:t xml:space="preserve"> </w:t>
+            </w:r>
+            <w:proofErr w:type="spellStart"/>
+            <w:r>
+              <w:rPr>
+                <w:rFonts w:asciiTheme="majorHAnsi" w:hAnsiTheme="majorHAnsi" w:cstheme="majorHAnsi"/>
+                <w:sz w:val="26"/>
+                <w:szCs w:val="26"/>
+                <w:lang w:val="en-US"/>
+              </w:rPr>
+              <w:t>Đức</w:t>
+            </w:r>
+            <w:proofErr w:type="spellEnd"/>
+            <w:r>
+              <w:rPr>
+                <w:rFonts w:asciiTheme="majorHAnsi" w:hAnsiTheme="majorHAnsi" w:cstheme="majorHAnsi"/>
+                <w:sz w:val="26"/>
+                <w:szCs w:val="26"/>
+                <w:lang w:val="en-US"/>
+              </w:rPr>
+              <w:t xml:space="preserve"> (</w:t>
+            </w:r>
+            <w:proofErr w:type="spellStart"/>
+            <w:r>
+              <w:rPr>
+                <w:rFonts w:asciiTheme="majorHAnsi" w:hAnsiTheme="majorHAnsi" w:cstheme="majorHAnsi"/>
+                <w:sz w:val="26"/>
+                <w:szCs w:val="26"/>
+                <w:lang w:val="en-US"/>
+              </w:rPr>
+              <w:t>nhóm</w:t>
+            </w:r>
+            <w:proofErr w:type="spellEnd"/>
+            <w:r>
+              <w:rPr>
+                <w:rFonts w:asciiTheme="majorHAnsi" w:hAnsiTheme="majorHAnsi" w:cstheme="majorHAnsi"/>
+                <w:sz w:val="26"/>
+                <w:szCs w:val="26"/>
+                <w:lang w:val="en-US"/>
+              </w:rPr>
+              <w:t xml:space="preserve"> </w:t>
+            </w:r>
+            <w:proofErr w:type="spellStart"/>
+            <w:r>
+              <w:rPr>
+                <w:rFonts w:asciiTheme="majorHAnsi" w:hAnsiTheme="majorHAnsi" w:cstheme="majorHAnsi"/>
+                <w:sz w:val="26"/>
+                <w:szCs w:val="26"/>
+                <w:lang w:val="en-US"/>
+              </w:rPr>
+              <w:t>trưởng</w:t>
+            </w:r>
+            <w:proofErr w:type="spellEnd"/>
+            <w:r>
+              <w:rPr>
+                <w:rFonts w:asciiTheme="majorHAnsi" w:hAnsiTheme="majorHAnsi" w:cstheme="majorHAnsi"/>
+                <w:sz w:val="26"/>
+                <w:szCs w:val="26"/>
+                <w:lang w:val="en-US"/>
+              </w:rPr>
+              <w:t>)</w:t>
+            </w:r>
+          </w:p>
+        </w:tc>
+        <w:tc>
+          <w:tcPr>
+            <w:tcW w:w="4508" w:type="dxa"/>
+          </w:tcPr>
+          <w:p>
+            <w:pPr>
+              <w:spacing w:line="360" w:lineRule="auto"/>
+              <w:rPr>
+                <w:rFonts w:asciiTheme="majorHAnsi" w:hAnsiTheme="majorHAnsi" w:cstheme="majorHAnsi"/>
+                <w:sz w:val="26"/>
+                <w:szCs w:val="26"/>
+                <w:lang w:val="en-US"/>
+              </w:rPr>
+            </w:pPr>
+            <w:proofErr w:type="spellStart"/>
+            <w:r>
+              <w:rPr>
+                <w:rFonts w:asciiTheme="majorHAnsi" w:hAnsiTheme="majorHAnsi" w:cstheme="majorHAnsi"/>
+                <w:sz w:val="26"/>
+                <w:szCs w:val="26"/>
+                <w:lang w:val="en-US"/>
+              </w:rPr>
+              <w:t>Thiết</w:t>
+            </w:r>
+            <w:proofErr w:type="spellEnd"/>
+            <w:r>
+              <w:rPr>
+                <w:rFonts w:asciiTheme="majorHAnsi" w:hAnsiTheme="majorHAnsi" w:cstheme="majorHAnsi"/>
+                <w:sz w:val="26"/>
+                <w:szCs w:val="26"/>
+                <w:lang w:val="en-US"/>
+              </w:rPr>
+              <w:t xml:space="preserve"> </w:t>
+            </w:r>
+            <w:proofErr w:type="spellStart"/>
+            <w:r>
+              <w:rPr>
+                <w:rFonts w:asciiTheme="majorHAnsi" w:hAnsiTheme="majorHAnsi" w:cstheme="majorHAnsi"/>
+                <w:sz w:val="26"/>
+                <w:szCs w:val="26"/>
+                <w:lang w:val="en-US"/>
+              </w:rPr>
+              <w:t>kế</w:t>
+            </w:r>
+            <w:proofErr w:type="spellEnd"/>
+            <w:r>
+              <w:rPr>
+                <w:rFonts w:asciiTheme="majorHAnsi" w:hAnsiTheme="majorHAnsi" w:cstheme="majorHAnsi"/>
+                <w:sz w:val="26"/>
+                <w:szCs w:val="26"/>
+                <w:lang w:val="en-US"/>
+              </w:rPr>
+              <w:t xml:space="preserve"> </w:t>
+            </w:r>
+            <w:proofErr w:type="spellStart"/>
+            <w:r>
+              <w:rPr>
+                <w:rFonts w:asciiTheme="majorHAnsi" w:hAnsiTheme="majorHAnsi" w:cstheme="majorHAnsi"/>
+                <w:sz w:val="26"/>
+                <w:szCs w:val="26"/>
+                <w:lang w:val="en-US"/>
+              </w:rPr>
+              <w:t>giao</w:t>
+            </w:r>
+            <w:proofErr w:type="spellEnd"/>
+            <w:r>
+              <w:rPr>
+                <w:rFonts w:asciiTheme="majorHAnsi" w:hAnsiTheme="majorHAnsi" w:cstheme="majorHAnsi"/>
+                <w:sz w:val="26"/>
+                <w:szCs w:val="26"/>
+                <w:lang w:val="en-US"/>
+              </w:rPr>
+              <w:t xml:space="preserve"> </w:t>
+            </w:r>
+            <w:proofErr w:type="spellStart"/>
+            <w:r>
+              <w:rPr>
+                <w:rFonts w:asciiTheme="majorHAnsi" w:hAnsiTheme="majorHAnsi" w:cstheme="majorHAnsi"/>
+                <w:sz w:val="26"/>
+                <w:szCs w:val="26"/>
+                <w:lang w:val="en-US"/>
+              </w:rPr>
+              <w:t>diện</w:t>
+            </w:r>
+            <w:proofErr w:type="spellEnd"/>
+            <w:r>
+              <w:rPr>
+                <w:rFonts w:asciiTheme="majorHAnsi" w:hAnsiTheme="majorHAnsi" w:cstheme="majorHAnsi"/>
+                <w:sz w:val="26"/>
+                <w:szCs w:val="26"/>
+                <w:lang w:val="en-US"/>
+              </w:rPr>
+              <w:t xml:space="preserve"> </w:t>
+            </w:r>
+            <w:proofErr w:type="spellStart"/>
+            <w:r>
+              <w:rPr>
+                <w:rFonts w:asciiTheme="majorHAnsi" w:hAnsiTheme="majorHAnsi" w:cstheme="majorHAnsi"/>
+                <w:sz w:val="26"/>
+                <w:szCs w:val="26"/>
+                <w:lang w:val="en-US"/>
+              </w:rPr>
+              <w:t>trang</w:t>
+            </w:r>
+            <w:proofErr w:type="spellEnd"/>
+            <w:r>
+              <w:rPr>
+                <w:rFonts w:asciiTheme="majorHAnsi" w:hAnsiTheme="majorHAnsi" w:cstheme="majorHAnsi"/>
+                <w:sz w:val="26"/>
+                <w:szCs w:val="26"/>
+                <w:lang w:val="en-US"/>
+              </w:rPr>
+              <w:t xml:space="preserve"> Login, Registration</w:t>
+            </w:r>
+          </w:p>
+        </w:tc>
+      </w:tr>
+      <w:tr>
+        <w:tc>
+          <w:tcPr>
+            <w:tcW w:w="4508" w:type="dxa"/>
+          </w:tcPr>
+          <w:p>
+            <w:pPr>
+              <w:spacing w:line="360" w:lineRule="auto"/>
+              <w:rPr>
+                <w:rFonts w:asciiTheme="majorHAnsi" w:hAnsiTheme="majorHAnsi" w:cstheme="majorHAnsi"/>
+                <w:sz w:val="26"/>
+                <w:szCs w:val="26"/>
+                <w:lang w:val="en-US"/>
+              </w:rPr>
+            </w:pPr>
+            <w:proofErr w:type="spellStart"/>
+            <w:r>
+              <w:rPr>
+                <w:rFonts w:asciiTheme="majorHAnsi" w:hAnsiTheme="majorHAnsi" w:cstheme="majorHAnsi"/>
+                <w:sz w:val="26"/>
+                <w:szCs w:val="26"/>
+                <w:lang w:val="en-US"/>
+              </w:rPr>
+              <w:t>Nguyễn</w:t>
+            </w:r>
+            <w:proofErr w:type="spellEnd"/>
+            <w:r>
+              <w:rPr>
+                <w:rFonts w:asciiTheme="majorHAnsi" w:hAnsiTheme="majorHAnsi" w:cstheme="majorHAnsi"/>
+                <w:sz w:val="26"/>
+                <w:szCs w:val="26"/>
+                <w:lang w:val="en-US"/>
+              </w:rPr>
+              <w:t xml:space="preserve"> Công Phong (</w:t>
+            </w:r>
+            <w:proofErr w:type="spellStart"/>
+            <w:r>
+              <w:rPr>
+                <w:rFonts w:asciiTheme="majorHAnsi" w:hAnsiTheme="majorHAnsi" w:cstheme="majorHAnsi"/>
+                <w:sz w:val="26"/>
+                <w:szCs w:val="26"/>
+                <w:lang w:val="en-US"/>
+              </w:rPr>
+              <w:t>thư</w:t>
+            </w:r>
+            <w:proofErr w:type="spellEnd"/>
+            <w:r>
+              <w:rPr>
+                <w:rFonts w:asciiTheme="majorHAnsi" w:hAnsiTheme="majorHAnsi" w:cstheme="majorHAnsi"/>
+                <w:sz w:val="26"/>
+                <w:szCs w:val="26"/>
+                <w:lang w:val="en-US"/>
+              </w:rPr>
+              <w:t xml:space="preserve"> </w:t>
+            </w:r>
+            <w:proofErr w:type="spellStart"/>
+            <w:r>
+              <w:rPr>
+                <w:rFonts w:asciiTheme="majorHAnsi" w:hAnsiTheme="majorHAnsi" w:cstheme="majorHAnsi"/>
+                <w:sz w:val="26"/>
+                <w:szCs w:val="26"/>
+                <w:lang w:val="en-US"/>
+              </w:rPr>
+              <w:t>kí</w:t>
+            </w:r>
+            <w:proofErr w:type="spellEnd"/>
+            <w:r>
+              <w:rPr>
+                <w:rFonts w:asciiTheme="majorHAnsi" w:hAnsiTheme="majorHAnsi" w:cstheme="majorHAnsi"/>
+                <w:sz w:val="26"/>
+                <w:szCs w:val="26"/>
+                <w:lang w:val="en-US"/>
+              </w:rPr>
+              <w:t>)</w:t>
+            </w:r>
+          </w:p>
+        </w:tc>
+        <w:tc>
+          <w:tcPr>
+            <w:tcW w:w="4508" w:type="dxa"/>
+          </w:tcPr>
+          <w:p>
+            <w:pPr>
+              <w:spacing w:line="360" w:lineRule="auto"/>
+              <w:rPr>
+                <w:rFonts w:asciiTheme="majorHAnsi" w:hAnsiTheme="majorHAnsi" w:cstheme="majorHAnsi"/>
+                <w:sz w:val="26"/>
+                <w:szCs w:val="26"/>
+                <w:lang w:val="en-US"/>
+              </w:rPr>
+            </w:pPr>
+            <w:proofErr w:type="spellStart"/>
+            <w:r>
+              <w:rPr>
+                <w:rFonts w:asciiTheme="majorHAnsi" w:hAnsiTheme="majorHAnsi" w:cstheme="majorHAnsi"/>
+                <w:sz w:val="26"/>
+                <w:szCs w:val="26"/>
+                <w:lang w:val="en-US"/>
+              </w:rPr>
+              <w:t>Thiết</w:t>
+            </w:r>
+            <w:proofErr w:type="spellEnd"/>
+            <w:r>
+              <w:rPr>
+                <w:rFonts w:asciiTheme="majorHAnsi" w:hAnsiTheme="majorHAnsi" w:cstheme="majorHAnsi"/>
+                <w:sz w:val="26"/>
+                <w:szCs w:val="26"/>
+                <w:lang w:val="en-US"/>
+              </w:rPr>
+              <w:t xml:space="preserve"> </w:t>
+            </w:r>
+            <w:proofErr w:type="spellStart"/>
+            <w:r>
+              <w:rPr>
+                <w:rFonts w:asciiTheme="majorHAnsi" w:hAnsiTheme="majorHAnsi" w:cstheme="majorHAnsi"/>
+                <w:sz w:val="26"/>
+                <w:szCs w:val="26"/>
+                <w:lang w:val="en-US"/>
+              </w:rPr>
+              <w:t>kế</w:t>
+            </w:r>
+            <w:proofErr w:type="spellEnd"/>
+            <w:r>
+              <w:rPr>
+                <w:rFonts w:asciiTheme="majorHAnsi" w:hAnsiTheme="majorHAnsi" w:cstheme="majorHAnsi"/>
+                <w:sz w:val="26"/>
+                <w:szCs w:val="26"/>
+                <w:lang w:val="en-US"/>
+              </w:rPr>
+              <w:t xml:space="preserve"> </w:t>
+            </w:r>
+            <w:proofErr w:type="spellStart"/>
+            <w:r>
+              <w:rPr>
+                <w:rFonts w:asciiTheme="majorHAnsi" w:hAnsiTheme="majorHAnsi" w:cstheme="majorHAnsi"/>
+                <w:sz w:val="26"/>
+                <w:szCs w:val="26"/>
+                <w:lang w:val="en-US"/>
+              </w:rPr>
+              <w:t>trang</w:t>
+            </w:r>
+            <w:proofErr w:type="spellEnd"/>
+            <w:r>
+              <w:rPr>
+                <w:rFonts w:asciiTheme="majorHAnsi" w:hAnsiTheme="majorHAnsi" w:cstheme="majorHAnsi"/>
+                <w:sz w:val="26"/>
+                <w:szCs w:val="26"/>
+                <w:lang w:val="en-US"/>
+              </w:rPr>
+              <w:t xml:space="preserve"> User Management</w:t>
+            </w:r>
+          </w:p>
+        </w:tc>
+      </w:tr>
+      <w:tr>
+        <w:trPr>
+          <w:trHeight w:val="1152"/>
+        </w:trPr>
+        <w:tc>
+          <w:tcPr>
+            <w:tcW w:w="4508" w:type="dxa"/>
+          </w:tcPr>
+          <w:p>
+            <w:pPr>
+              <w:spacing w:line="360" w:lineRule="auto"/>
+              <w:rPr>
+                <w:rFonts w:asciiTheme="majorHAnsi" w:hAnsiTheme="majorHAnsi" w:cstheme="majorHAnsi"/>
+                <w:sz w:val="26"/>
+                <w:szCs w:val="26"/>
+                <w:lang w:val="en-US"/>
+              </w:rPr>
+            </w:pPr>
+            <w:proofErr w:type="spellStart"/>
+            <w:r>
+              <w:rPr>
+                <w:rFonts w:asciiTheme="majorHAnsi" w:hAnsiTheme="majorHAnsi" w:cstheme="majorHAnsi"/>
+                <w:sz w:val="26"/>
+                <w:szCs w:val="26"/>
+                <w:lang w:val="en-US"/>
+              </w:rPr>
+              <w:t>Đặng</w:t>
+            </w:r>
+            <w:proofErr w:type="spellEnd"/>
+            <w:r>
+              <w:rPr>
+                <w:rFonts w:asciiTheme="majorHAnsi" w:hAnsiTheme="majorHAnsi" w:cstheme="majorHAnsi"/>
+                <w:sz w:val="26"/>
+                <w:szCs w:val="26"/>
+                <w:lang w:val="en-US"/>
+              </w:rPr>
+              <w:t xml:space="preserve"> </w:t>
+            </w:r>
+            <w:proofErr w:type="spellStart"/>
+            <w:r>
+              <w:rPr>
+                <w:rFonts w:asciiTheme="majorHAnsi" w:hAnsiTheme="majorHAnsi" w:cstheme="majorHAnsi"/>
+                <w:sz w:val="26"/>
+                <w:szCs w:val="26"/>
+                <w:lang w:val="en-US"/>
+              </w:rPr>
+              <w:t>Đình</w:t>
+            </w:r>
+            <w:proofErr w:type="spellEnd"/>
+            <w:r>
+              <w:rPr>
+                <w:rFonts w:asciiTheme="majorHAnsi" w:hAnsiTheme="majorHAnsi" w:cstheme="majorHAnsi"/>
+                <w:sz w:val="26"/>
+                <w:szCs w:val="26"/>
+                <w:lang w:val="en-US"/>
+              </w:rPr>
+              <w:t xml:space="preserve"> Phương</w:t>
+            </w:r>
+          </w:p>
+        </w:tc>
+        <w:tc>
+          <w:tcPr>
+            <w:tcW w:w="4508" w:type="dxa"/>
+          </w:tcPr>
+          <w:p>
+            <w:pPr>
+              <w:spacing w:line="360" w:lineRule="auto"/>
+              <w:rPr>
+                <w:rFonts w:asciiTheme="majorHAnsi" w:hAnsiTheme="majorHAnsi" w:cstheme="majorHAnsi"/>
+                <w:sz w:val="26"/>
+                <w:szCs w:val="26"/>
+                <w:lang w:val="en-US"/>
+              </w:rPr>
+            </w:pPr>
+            <w:proofErr w:type="spellStart"/>
+            <w:r>
+              <w:rPr>
+                <w:rFonts w:asciiTheme="majorHAnsi" w:hAnsiTheme="majorHAnsi" w:cstheme="majorHAnsi"/>
+                <w:sz w:val="26"/>
+                <w:szCs w:val="26"/>
+                <w:lang w:val="en-US"/>
+              </w:rPr>
+              <w:t>Thiết</w:t>
+            </w:r>
+            <w:proofErr w:type="spellEnd"/>
+            <w:r>
+              <w:rPr>
+                <w:rFonts w:asciiTheme="majorHAnsi" w:hAnsiTheme="majorHAnsi" w:cstheme="majorHAnsi"/>
+                <w:sz w:val="26"/>
+                <w:szCs w:val="26"/>
+                <w:lang w:val="en-US"/>
+              </w:rPr>
+              <w:t xml:space="preserve"> </w:t>
+            </w:r>
+            <w:proofErr w:type="spellStart"/>
+            <w:r>
+              <w:rPr>
+                <w:rFonts w:asciiTheme="majorHAnsi" w:hAnsiTheme="majorHAnsi" w:cstheme="majorHAnsi"/>
+                <w:sz w:val="26"/>
+                <w:szCs w:val="26"/>
+                <w:lang w:val="en-US"/>
+              </w:rPr>
+              <w:t>kế</w:t>
+            </w:r>
+            <w:proofErr w:type="spellEnd"/>
+            <w:r>
+              <w:rPr>
+                <w:rFonts w:asciiTheme="majorHAnsi" w:hAnsiTheme="majorHAnsi" w:cstheme="majorHAnsi"/>
+                <w:sz w:val="26"/>
+                <w:szCs w:val="26"/>
+                <w:lang w:val="en-US"/>
+              </w:rPr>
+              <w:t xml:space="preserve"> </w:t>
+            </w:r>
+            <w:proofErr w:type="spellStart"/>
+            <w:r>
+              <w:rPr>
+                <w:rFonts w:asciiTheme="majorHAnsi" w:hAnsiTheme="majorHAnsi" w:cstheme="majorHAnsi"/>
+                <w:sz w:val="26"/>
+                <w:szCs w:val="26"/>
+                <w:lang w:val="en-US"/>
+              </w:rPr>
+              <w:t>trang</w:t>
+            </w:r>
+            <w:proofErr w:type="spellEnd"/>
+            <w:r>
+              <w:rPr>
+                <w:rFonts w:asciiTheme="majorHAnsi" w:hAnsiTheme="majorHAnsi" w:cstheme="majorHAnsi"/>
+                <w:sz w:val="26"/>
+                <w:szCs w:val="26"/>
+                <w:lang w:val="en-US"/>
+              </w:rPr>
+              <w:t xml:space="preserve"> Home, Order</w:t>
+            </w:r>
+          </w:p>
+        </w:tc>
+      </w:tr>
+    </w:tbl>
+    <w:p>
+      <w:pPr>
+        <w:pStyle w:val="ListParagraph"/>
+        <w:rPr>
+          <w:rFonts w:asciiTheme="majorHAnsi" w:hAnsiTheme="majorHAnsi" w:cstheme="majorHAnsi"/>
+          <w:sz w:val="26"/>
+          <w:szCs w:val="26"/>
+          <w:lang w:val="en-US"/>
+        </w:rPr>
+      </w:pPr>
     </w:p>
     <w:p>
       <w:pPr>
-        <w:pStyle w:val="ListParagraph"/>
-        <w:numPr>
-          <w:ilvl w:val="0"/>
-          <w:numId w:val="1"/>
-        </w:numPr>
-        <w:rPr>
-          <w:rFonts w:asciiTheme="majorHAnsi" w:hAnsiTheme="majorHAnsi" w:cstheme="majorHAnsi"/>
-          <w:sz w:val="26"/>
-          <w:szCs w:val="26"/>
-          <w:lang w:val="en-US"/>
-        </w:rPr>
-      </w:pPr>
-      <w:r>
-        <w:rPr>
-          <w:rFonts w:asciiTheme="majorHAnsi" w:hAnsiTheme="majorHAnsi" w:cstheme="majorHAnsi"/>
-          <w:sz w:val="26"/>
-          <w:szCs w:val="26"/>
-          <w:lang w:val="en-US"/>
-        </w:rPr>
-        <w:t>Đặng Đình Phương: 50%</w:t>
-      </w:r>
+        <w:rPr>
+          <w:rFonts w:asciiTheme="majorHAnsi" w:hAnsiTheme="majorHAnsi" w:cstheme="majorHAnsi"/>
+          <w:sz w:val="26"/>
+          <w:szCs w:val="26"/>
+          <w:lang w:val="en-US"/>
+        </w:rPr>
+      </w:pPr>
     </w:p>
     <w:p>
       <w:pPr>
+        <w:ind w:firstLine="720"/>
         <w:rPr>
           <w:rFonts w:asciiTheme="majorHAnsi" w:hAnsiTheme="majorHAnsi" w:cstheme="majorHAnsi"/>
           <w:sz w:val="26"/>
@@ -1266,320 +1924,106 @@
           <w:szCs w:val="26"/>
           <w:lang w:val="en-US"/>
         </w:rPr>
-        <w:t xml:space="preserve"> </w:t>
-      </w:r>
-      <w:proofErr w:type="spellStart"/>
-      <w:r>
-        <w:rPr>
-          <w:rFonts w:asciiTheme="majorHAnsi" w:hAnsiTheme="majorHAnsi" w:cstheme="majorHAnsi"/>
-          <w:sz w:val="26"/>
-          <w:szCs w:val="26"/>
-          <w:lang w:val="en-US"/>
-        </w:rPr>
-        <w:t>đưa</w:t>
-      </w:r>
-      <w:proofErr w:type="spellEnd"/>
-      <w:r>
-        <w:rPr>
-          <w:rFonts w:asciiTheme="majorHAnsi" w:hAnsiTheme="majorHAnsi" w:cstheme="majorHAnsi"/>
-          <w:sz w:val="26"/>
-          <w:szCs w:val="26"/>
-          <w:lang w:val="en-US"/>
-        </w:rPr>
-        <w:t xml:space="preserve"> ra </w:t>
-      </w:r>
-      <w:proofErr w:type="spellStart"/>
-      <w:r>
-        <w:rPr>
-          <w:rFonts w:asciiTheme="majorHAnsi" w:hAnsiTheme="majorHAnsi" w:cstheme="majorHAnsi"/>
-          <w:sz w:val="26"/>
-          <w:szCs w:val="26"/>
-          <w:lang w:val="en-US"/>
-        </w:rPr>
-        <w:t>thô</w:t>
-      </w:r>
-      <w:r>
-        <w:rPr>
-          <w:rFonts w:asciiTheme="majorHAnsi" w:hAnsiTheme="majorHAnsi" w:cstheme="majorHAnsi"/>
-          <w:sz w:val="26"/>
-          <w:szCs w:val="26"/>
-          <w:lang w:val="en-US"/>
-        </w:rPr>
-        <w:t>ng</w:t>
-      </w:r>
-      <w:proofErr w:type="spellEnd"/>
-      <w:r>
-        <w:rPr>
-          <w:rFonts w:asciiTheme="majorHAnsi" w:hAnsiTheme="majorHAnsi" w:cstheme="majorHAnsi"/>
-          <w:sz w:val="26"/>
-          <w:szCs w:val="26"/>
-          <w:lang w:val="en-US"/>
-        </w:rPr>
-        <w:t xml:space="preserve"> </w:t>
-      </w:r>
-      <w:proofErr w:type="spellStart"/>
-      <w:r>
-        <w:rPr>
-          <w:rFonts w:asciiTheme="majorHAnsi" w:hAnsiTheme="majorHAnsi" w:cstheme="majorHAnsi"/>
-          <w:sz w:val="26"/>
-          <w:szCs w:val="26"/>
-          <w:lang w:val="en-US"/>
-        </w:rPr>
-        <w:t>báo</w:t>
-      </w:r>
-      <w:proofErr w:type="spellEnd"/>
-      <w:r>
-        <w:rPr>
-          <w:rFonts w:asciiTheme="majorHAnsi" w:hAnsiTheme="majorHAnsi" w:cstheme="majorHAnsi"/>
-          <w:sz w:val="26"/>
-          <w:szCs w:val="26"/>
-          <w:lang w:val="en-US"/>
-        </w:rPr>
-        <w:t xml:space="preserve">: 3 </w:t>
-      </w:r>
-      <w:proofErr w:type="spellStart"/>
-      <w:r>
-        <w:rPr>
-          <w:rFonts w:asciiTheme="majorHAnsi" w:hAnsiTheme="majorHAnsi" w:cstheme="majorHAnsi"/>
-          <w:sz w:val="26"/>
-          <w:szCs w:val="26"/>
-          <w:lang w:val="en-US"/>
-        </w:rPr>
-        <w:t>ngày</w:t>
-      </w:r>
-      <w:proofErr w:type="spellEnd"/>
-      <w:r>
-        <w:rPr>
-          <w:rFonts w:asciiTheme="majorHAnsi" w:hAnsiTheme="majorHAnsi" w:cstheme="majorHAnsi"/>
-          <w:sz w:val="26"/>
-          <w:szCs w:val="26"/>
-          <w:lang w:val="en-US"/>
-        </w:rPr>
-        <w:t xml:space="preserve"> </w:t>
-      </w:r>
-      <w:proofErr w:type="spellStart"/>
-      <w:r>
-        <w:rPr>
-          <w:rFonts w:asciiTheme="majorHAnsi" w:hAnsiTheme="majorHAnsi" w:cstheme="majorHAnsi"/>
-          <w:sz w:val="26"/>
-          <w:szCs w:val="26"/>
-          <w:lang w:val="en-US"/>
-        </w:rPr>
-        <w:t>nữa</w:t>
-      </w:r>
-      <w:proofErr w:type="spellEnd"/>
-      <w:r>
-        <w:rPr>
-          <w:rFonts w:asciiTheme="majorHAnsi" w:hAnsiTheme="majorHAnsi" w:cstheme="majorHAnsi"/>
-          <w:sz w:val="26"/>
-          <w:szCs w:val="26"/>
-          <w:lang w:val="en-US"/>
-        </w:rPr>
-        <w:t xml:space="preserve"> </w:t>
-      </w:r>
-      <w:proofErr w:type="spellStart"/>
-      <w:r>
-        <w:rPr>
-          <w:rFonts w:asciiTheme="majorHAnsi" w:hAnsiTheme="majorHAnsi" w:cstheme="majorHAnsi"/>
-          <w:sz w:val="26"/>
-          <w:szCs w:val="26"/>
-          <w:lang w:val="en-US"/>
-        </w:rPr>
-        <w:t>tất</w:t>
-      </w:r>
-      <w:proofErr w:type="spellEnd"/>
-      <w:r>
-        <w:rPr>
-          <w:rFonts w:asciiTheme="majorHAnsi" w:hAnsiTheme="majorHAnsi" w:cstheme="majorHAnsi"/>
-          <w:sz w:val="26"/>
-          <w:szCs w:val="26"/>
-          <w:lang w:val="en-US"/>
-        </w:rPr>
-        <w:t xml:space="preserve"> </w:t>
-      </w:r>
-      <w:proofErr w:type="spellStart"/>
-      <w:r>
-        <w:rPr>
-          <w:rFonts w:asciiTheme="majorHAnsi" w:hAnsiTheme="majorHAnsi" w:cstheme="majorHAnsi"/>
-          <w:sz w:val="26"/>
-          <w:szCs w:val="26"/>
-          <w:lang w:val="en-US"/>
-        </w:rPr>
-        <w:t>cả</w:t>
-      </w:r>
-      <w:proofErr w:type="spellEnd"/>
-      <w:r>
-        <w:rPr>
-          <w:rFonts w:asciiTheme="majorHAnsi" w:hAnsiTheme="majorHAnsi" w:cstheme="majorHAnsi"/>
-          <w:sz w:val="26"/>
-          <w:szCs w:val="26"/>
-          <w:lang w:val="en-US"/>
-        </w:rPr>
-        <w:t xml:space="preserve"> </w:t>
-      </w:r>
-      <w:proofErr w:type="spellStart"/>
-      <w:r>
-        <w:rPr>
-          <w:rFonts w:asciiTheme="majorHAnsi" w:hAnsiTheme="majorHAnsi" w:cstheme="majorHAnsi"/>
-          <w:sz w:val="26"/>
-          <w:szCs w:val="26"/>
-          <w:lang w:val="en-US"/>
-        </w:rPr>
-        <w:t>phải</w:t>
-      </w:r>
-      <w:proofErr w:type="spellEnd"/>
-      <w:r>
-        <w:rPr>
-          <w:rFonts w:asciiTheme="majorHAnsi" w:hAnsiTheme="majorHAnsi" w:cstheme="majorHAnsi"/>
-          <w:sz w:val="26"/>
-          <w:szCs w:val="26"/>
-          <w:lang w:val="en-US"/>
-        </w:rPr>
-        <w:t xml:space="preserve"> </w:t>
-      </w:r>
-      <w:proofErr w:type="spellStart"/>
-      <w:r>
-        <w:rPr>
-          <w:rFonts w:asciiTheme="majorHAnsi" w:hAnsiTheme="majorHAnsi" w:cstheme="majorHAnsi"/>
-          <w:sz w:val="26"/>
-          <w:szCs w:val="26"/>
-          <w:lang w:val="en-US"/>
-        </w:rPr>
-        <w:t>hoàn</w:t>
-      </w:r>
-      <w:proofErr w:type="spellEnd"/>
-      <w:r>
-        <w:rPr>
-          <w:rFonts w:asciiTheme="majorHAnsi" w:hAnsiTheme="majorHAnsi" w:cstheme="majorHAnsi"/>
-          <w:sz w:val="26"/>
-          <w:szCs w:val="26"/>
-          <w:lang w:val="en-US"/>
-        </w:rPr>
-        <w:t xml:space="preserve"> </w:t>
-      </w:r>
-      <w:proofErr w:type="spellStart"/>
-      <w:r>
-        <w:rPr>
-          <w:rFonts w:asciiTheme="majorHAnsi" w:hAnsiTheme="majorHAnsi" w:cstheme="majorHAnsi"/>
-          <w:sz w:val="26"/>
-          <w:szCs w:val="26"/>
-          <w:lang w:val="en-US"/>
-        </w:rPr>
-        <w:t>thành</w:t>
-      </w:r>
-      <w:proofErr w:type="spellEnd"/>
-      <w:r>
-        <w:rPr>
-          <w:rFonts w:asciiTheme="majorHAnsi" w:hAnsiTheme="majorHAnsi" w:cstheme="majorHAnsi"/>
-          <w:sz w:val="26"/>
-          <w:szCs w:val="26"/>
-          <w:lang w:val="en-US"/>
-        </w:rPr>
-        <w:t xml:space="preserve"> </w:t>
-      </w:r>
-      <w:proofErr w:type="spellStart"/>
-      <w:r>
-        <w:rPr>
-          <w:rFonts w:asciiTheme="majorHAnsi" w:hAnsiTheme="majorHAnsi" w:cstheme="majorHAnsi"/>
-          <w:sz w:val="26"/>
-          <w:szCs w:val="26"/>
-          <w:lang w:val="en-US"/>
-        </w:rPr>
-        <w:t>công</w:t>
-      </w:r>
-      <w:proofErr w:type="spellEnd"/>
-      <w:r>
-        <w:rPr>
-          <w:rFonts w:asciiTheme="majorHAnsi" w:hAnsiTheme="majorHAnsi" w:cstheme="majorHAnsi"/>
-          <w:sz w:val="26"/>
-          <w:szCs w:val="26"/>
-          <w:lang w:val="en-US"/>
-        </w:rPr>
-        <w:t xml:space="preserve"> </w:t>
-      </w:r>
-      <w:proofErr w:type="spellStart"/>
-      <w:r>
-        <w:rPr>
-          <w:rFonts w:asciiTheme="majorHAnsi" w:hAnsiTheme="majorHAnsi" w:cstheme="majorHAnsi"/>
-          <w:sz w:val="26"/>
-          <w:szCs w:val="26"/>
-          <w:lang w:val="en-US"/>
-        </w:rPr>
-        <w:t>việc</w:t>
-      </w:r>
-      <w:proofErr w:type="spellEnd"/>
-      <w:r>
-        <w:rPr>
-          <w:rFonts w:asciiTheme="majorHAnsi" w:hAnsiTheme="majorHAnsi" w:cstheme="majorHAnsi"/>
-          <w:sz w:val="26"/>
-          <w:szCs w:val="26"/>
-          <w:lang w:val="en-US"/>
-        </w:rPr>
-        <w:t xml:space="preserve"> </w:t>
-      </w:r>
-      <w:proofErr w:type="spellStart"/>
-      <w:r>
-        <w:rPr>
-          <w:rFonts w:asciiTheme="majorHAnsi" w:hAnsiTheme="majorHAnsi" w:cstheme="majorHAnsi"/>
-          <w:sz w:val="26"/>
-          <w:szCs w:val="26"/>
-          <w:lang w:val="en-US"/>
-        </w:rPr>
-        <w:t>đã</w:t>
-      </w:r>
-      <w:proofErr w:type="spellEnd"/>
-      <w:r>
-        <w:rPr>
-          <w:rFonts w:asciiTheme="majorHAnsi" w:hAnsiTheme="majorHAnsi" w:cstheme="majorHAnsi"/>
-          <w:sz w:val="26"/>
-          <w:szCs w:val="26"/>
-          <w:lang w:val="en-US"/>
-        </w:rPr>
-        <w:t xml:space="preserve"> </w:t>
-      </w:r>
-      <w:proofErr w:type="spellStart"/>
-      <w:r>
-        <w:rPr>
-          <w:rFonts w:asciiTheme="majorHAnsi" w:hAnsiTheme="majorHAnsi" w:cstheme="majorHAnsi"/>
-          <w:sz w:val="26"/>
-          <w:szCs w:val="26"/>
-          <w:lang w:val="en-US"/>
-        </w:rPr>
-        <w:t>giao</w:t>
-      </w:r>
-      <w:proofErr w:type="spellEnd"/>
-      <w:r>
-        <w:rPr>
-          <w:rFonts w:asciiTheme="majorHAnsi" w:hAnsiTheme="majorHAnsi" w:cstheme="majorHAnsi"/>
-          <w:sz w:val="26"/>
-          <w:szCs w:val="26"/>
-          <w:lang w:val="en-US"/>
-        </w:rPr>
-        <w:t xml:space="preserve"> ở </w:t>
-      </w:r>
-      <w:proofErr w:type="spellStart"/>
-      <w:r>
-        <w:rPr>
-          <w:rFonts w:asciiTheme="majorHAnsi" w:hAnsiTheme="majorHAnsi" w:cstheme="majorHAnsi"/>
-          <w:sz w:val="26"/>
-          <w:szCs w:val="26"/>
-          <w:lang w:val="en-US"/>
-        </w:rPr>
-        <w:t>buổi</w:t>
-      </w:r>
-      <w:proofErr w:type="spellEnd"/>
-      <w:r>
-        <w:rPr>
-          <w:rFonts w:asciiTheme="majorHAnsi" w:hAnsiTheme="majorHAnsi" w:cstheme="majorHAnsi"/>
-          <w:sz w:val="26"/>
-          <w:szCs w:val="26"/>
-          <w:lang w:val="en-US"/>
-        </w:rPr>
-        <w:t xml:space="preserve"> 2.</w:t>
-      </w:r>
+        <w:tab/>
+      </w:r>
+      <w:r>
+        <w:rPr>
+          <w:rFonts w:asciiTheme="majorHAnsi" w:hAnsiTheme="majorHAnsi" w:cstheme="majorHAnsi"/>
+          <w:sz w:val="26"/>
+          <w:szCs w:val="26"/>
+          <w:lang w:val="en-US"/>
+        </w:rPr>
+        <w:tab/>
+      </w:r>
+      <w:r>
+        <w:rPr>
+          <w:rFonts w:asciiTheme="majorHAnsi" w:hAnsiTheme="majorHAnsi" w:cstheme="majorHAnsi"/>
+          <w:sz w:val="26"/>
+          <w:szCs w:val="26"/>
+          <w:lang w:val="en-US"/>
+        </w:rPr>
+        <w:tab/>
+      </w:r>
+      <w:r>
+        <w:rPr>
+          <w:rFonts w:asciiTheme="majorHAnsi" w:hAnsiTheme="majorHAnsi" w:cstheme="majorHAnsi"/>
+          <w:sz w:val="26"/>
+          <w:szCs w:val="26"/>
+          <w:lang w:val="en-US"/>
+        </w:rPr>
+        <w:tab/>
+      </w:r>
+      <w:r>
+        <w:rPr>
+          <w:rFonts w:asciiTheme="majorHAnsi" w:hAnsiTheme="majorHAnsi" w:cstheme="majorHAnsi"/>
+          <w:sz w:val="26"/>
+          <w:szCs w:val="26"/>
+          <w:lang w:val="en-US"/>
+        </w:rPr>
+        <w:tab/>
+      </w:r>
+      <w:r>
+        <w:rPr>
+          <w:rFonts w:asciiTheme="majorHAnsi" w:hAnsiTheme="majorHAnsi" w:cstheme="majorHAnsi"/>
+          <w:sz w:val="26"/>
+          <w:szCs w:val="26"/>
+          <w:lang w:val="en-US"/>
+        </w:rPr>
+        <w:tab/>
+      </w:r>
+      <w:r>
+        <w:rPr>
+          <w:rFonts w:asciiTheme="majorHAnsi" w:hAnsiTheme="majorHAnsi" w:cstheme="majorHAnsi"/>
+          <w:sz w:val="26"/>
+          <w:szCs w:val="26"/>
+          <w:lang w:val="en-US"/>
+        </w:rPr>
+        <w:tab/>
+      </w:r>
+      <w:r>
+        <w:rPr>
+          <w:rFonts w:asciiTheme="majorHAnsi" w:hAnsiTheme="majorHAnsi" w:cstheme="majorHAnsi"/>
+          <w:sz w:val="26"/>
+          <w:szCs w:val="26"/>
+          <w:lang w:val="en-US"/>
+        </w:rPr>
+        <w:tab/>
+      </w:r>
+      <w:proofErr w:type="spellStart"/>
+      <w:r>
+        <w:rPr>
+          <w:rFonts w:asciiTheme="majorHAnsi" w:hAnsiTheme="majorHAnsi" w:cstheme="majorHAnsi"/>
+          <w:sz w:val="26"/>
+          <w:szCs w:val="26"/>
+          <w:lang w:val="en-US"/>
+        </w:rPr>
+        <w:t>Thư</w:t>
+      </w:r>
+      <w:proofErr w:type="spellEnd"/>
+      <w:r>
+        <w:rPr>
+          <w:rFonts w:asciiTheme="majorHAnsi" w:hAnsiTheme="majorHAnsi" w:cstheme="majorHAnsi"/>
+          <w:sz w:val="26"/>
+          <w:szCs w:val="26"/>
+          <w:lang w:val="en-US"/>
+        </w:rPr>
+        <w:t xml:space="preserve"> </w:t>
+      </w:r>
+      <w:proofErr w:type="spellStart"/>
+      <w:r>
+        <w:rPr>
+          <w:rFonts w:asciiTheme="majorHAnsi" w:hAnsiTheme="majorHAnsi" w:cstheme="majorHAnsi"/>
+          <w:sz w:val="26"/>
+          <w:szCs w:val="26"/>
+          <w:lang w:val="en-US"/>
+        </w:rPr>
+        <w:t>kí</w:t>
+      </w:r>
+      <w:proofErr w:type="spellEnd"/>
     </w:p>
     <w:p>
       <w:pPr>
+        <w:ind w:firstLine="720"/>
         <w:rPr>
           <w:rFonts w:asciiTheme="majorHAnsi" w:hAnsiTheme="majorHAnsi" w:cstheme="majorHAnsi"/>
           <w:sz w:val="26"/>
@@ -1598,165 +2042,9 @@
           <w:lang w:val="en-US"/>
         </w:rPr>
       </w:pPr>
-      <w:proofErr w:type="spellStart"/>
-      <w:r>
-        <w:rPr>
-          <w:rFonts w:asciiTheme="majorHAnsi" w:hAnsiTheme="majorHAnsi" w:cstheme="majorHAnsi"/>
-          <w:sz w:val="26"/>
-          <w:szCs w:val="26"/>
-          <w:lang w:val="en-US"/>
-        </w:rPr>
-        <w:t>Nhóm</w:t>
-      </w:r>
-      <w:proofErr w:type="spellEnd"/>
-      <w:r>
-        <w:rPr>
-          <w:rFonts w:asciiTheme="majorHAnsi" w:hAnsiTheme="majorHAnsi" w:cstheme="majorHAnsi"/>
-          <w:sz w:val="26"/>
-          <w:szCs w:val="26"/>
-          <w:lang w:val="en-US"/>
-        </w:rPr>
-        <w:t xml:space="preserve"> </w:t>
-      </w:r>
-      <w:proofErr w:type="spellStart"/>
-      <w:r>
-        <w:rPr>
-          <w:rFonts w:asciiTheme="majorHAnsi" w:hAnsiTheme="majorHAnsi" w:cstheme="majorHAnsi"/>
-          <w:sz w:val="26"/>
-          <w:szCs w:val="26"/>
-          <w:lang w:val="en-US"/>
-        </w:rPr>
-        <w:t>trưởng</w:t>
-      </w:r>
-      <w:proofErr w:type="spellEnd"/>
-      <w:r>
-        <w:rPr>
-          <w:rFonts w:asciiTheme="majorHAnsi" w:hAnsiTheme="majorHAnsi" w:cstheme="majorHAnsi"/>
-          <w:sz w:val="26"/>
-          <w:szCs w:val="26"/>
-          <w:lang w:val="en-US"/>
-        </w:rPr>
-        <w:tab/>
-      </w:r>
-      <w:r>
-        <w:rPr>
-          <w:rFonts w:asciiTheme="majorHAnsi" w:hAnsiTheme="majorHAnsi" w:cstheme="majorHAnsi"/>
-          <w:sz w:val="26"/>
-          <w:szCs w:val="26"/>
-          <w:lang w:val="en-US"/>
-        </w:rPr>
-        <w:tab/>
-      </w:r>
-      <w:r>
-        <w:rPr>
-          <w:rFonts w:asciiTheme="majorHAnsi" w:hAnsiTheme="majorHAnsi" w:cstheme="majorHAnsi"/>
-          <w:sz w:val="26"/>
-          <w:szCs w:val="26"/>
-          <w:lang w:val="en-US"/>
-        </w:rPr>
-        <w:tab/>
-      </w:r>
-      <w:r>
-        <w:rPr>
-          <w:rFonts w:asciiTheme="majorHAnsi" w:hAnsiTheme="majorHAnsi" w:cstheme="majorHAnsi"/>
-          <w:sz w:val="26"/>
-          <w:szCs w:val="26"/>
-          <w:lang w:val="en-US"/>
-        </w:rPr>
-        <w:tab/>
-      </w:r>
-      <w:r>
-        <w:rPr>
-          <w:rFonts w:asciiTheme="majorHAnsi" w:hAnsiTheme="majorHAnsi" w:cstheme="majorHAnsi"/>
-          <w:sz w:val="26"/>
-          <w:szCs w:val="26"/>
-          <w:lang w:val="en-US"/>
-        </w:rPr>
-        <w:tab/>
-      </w:r>
-      <w:r>
-        <w:rPr>
-          <w:rFonts w:asciiTheme="majorHAnsi" w:hAnsiTheme="majorHAnsi" w:cstheme="majorHAnsi"/>
-          <w:sz w:val="26"/>
-          <w:szCs w:val="26"/>
-          <w:lang w:val="en-US"/>
-        </w:rPr>
-        <w:tab/>
-      </w:r>
-      <w:r>
-        <w:rPr>
-          <w:rFonts w:asciiTheme="majorHAnsi" w:hAnsiTheme="majorHAnsi" w:cstheme="majorHAnsi"/>
-          <w:sz w:val="26"/>
-          <w:szCs w:val="26"/>
-          <w:lang w:val="en-US"/>
-        </w:rPr>
-        <w:tab/>
-      </w:r>
-      <w:r>
-        <w:rPr>
-          <w:rFonts w:asciiTheme="majorHAnsi" w:hAnsiTheme="majorHAnsi" w:cstheme="majorHAnsi"/>
-          <w:sz w:val="26"/>
-          <w:szCs w:val="26"/>
-          <w:lang w:val="en-US"/>
-        </w:rPr>
-        <w:tab/>
-      </w:r>
-      <w:proofErr w:type="spellStart"/>
-      <w:r>
-        <w:rPr>
-          <w:rFonts w:asciiTheme="majorHAnsi" w:hAnsiTheme="majorHAnsi" w:cstheme="majorHAnsi"/>
-          <w:sz w:val="26"/>
-          <w:szCs w:val="26"/>
-          <w:lang w:val="en-US"/>
-        </w:rPr>
-        <w:t>Thư</w:t>
-      </w:r>
-      <w:proofErr w:type="spellEnd"/>
-      <w:r>
-        <w:rPr>
-          <w:rFonts w:asciiTheme="majorHAnsi" w:hAnsiTheme="majorHAnsi" w:cstheme="majorHAnsi"/>
-          <w:sz w:val="26"/>
-          <w:szCs w:val="26"/>
-          <w:lang w:val="en-US"/>
-        </w:rPr>
-        <w:t xml:space="preserve"> </w:t>
-      </w:r>
-      <w:proofErr w:type="spellStart"/>
-      <w:r>
-        <w:rPr>
-          <w:rFonts w:asciiTheme="majorHAnsi" w:hAnsiTheme="majorHAnsi" w:cstheme="majorHAnsi"/>
-          <w:sz w:val="26"/>
-          <w:szCs w:val="26"/>
-          <w:lang w:val="en-US"/>
-        </w:rPr>
-        <w:t>kí</w:t>
-      </w:r>
-      <w:proofErr w:type="spellEnd"/>
     </w:p>
     <w:p>
       <w:pPr>
-        <w:ind w:firstLine="720"/>
-        <w:rPr>
-          <w:rFonts w:asciiTheme="majorHAnsi" w:hAnsiTheme="majorHAnsi" w:cstheme="majorHAnsi"/>
-          <w:sz w:val="26"/>
-          <w:szCs w:val="26"/>
-          <w:lang w:val="en-US"/>
-        </w:rPr>
-      </w:pPr>
-    </w:p>
-    <w:p>
-      <w:pPr>
-        <w:ind w:firstLine="720"/>
-        <w:rPr>
-          <w:rFonts w:asciiTheme="majorHAnsi" w:hAnsiTheme="majorHAnsi" w:cstheme="majorHAnsi"/>
-          <w:sz w:val="26"/>
-          <w:szCs w:val="26"/>
-          <w:lang w:val="en-US"/>
-        </w:rPr>
-      </w:pPr>
-    </w:p>
-    <w:p>
-      <w:pPr>
         <w:rPr>
           <w:rFonts w:asciiTheme="majorHAnsi" w:hAnsiTheme="majorHAnsi" w:cstheme="majorHAnsi"/>
           <w:sz w:val="26"/>
@@ -1896,39 +2184,8 @@
           <w:szCs w:val="26"/>
           <w:lang w:val="en-US"/>
         </w:rPr>
-        <w:t xml:space="preserve"> </w:t>
-      </w:r>
-      <w:proofErr w:type="spellStart"/>
-      <w:r>
-        <w:rPr>
-          <w:rFonts w:asciiTheme="majorHAnsi" w:hAnsiTheme="majorHAnsi" w:cstheme="majorHAnsi"/>
-          <w:sz w:val="26"/>
-          <w:szCs w:val="26"/>
-          <w:lang w:val="en-US"/>
-        </w:rPr>
-        <w:t>Công</w:t>
-      </w:r>
-      <w:proofErr w:type="spellEnd"/>
-      <w:r>
-        <w:rPr>
-          <w:rFonts w:asciiTheme="majorHAnsi" w:hAnsiTheme="majorHAnsi" w:cstheme="majorHAnsi"/>
-          <w:sz w:val="26"/>
-          <w:szCs w:val="26"/>
-          <w:lang w:val="en-US"/>
-        </w:rPr>
-        <w:t xml:space="preserve"> </w:t>
-      </w:r>
-      <w:proofErr w:type="spellStart"/>
-      <w:r>
-        <w:rPr>
-          <w:rFonts w:asciiTheme="majorHAnsi" w:hAnsiTheme="majorHAnsi" w:cstheme="majorHAnsi"/>
-          <w:sz w:val="26"/>
-          <w:szCs w:val="26"/>
-          <w:lang w:val="en-US"/>
-        </w:rPr>
-        <w:t>Phong</w:t>
-      </w:r>
-      <w:proofErr w:type="spellEnd"/>
+        <w:t xml:space="preserve"> Công Phong</w:t>
+      </w:r>
     </w:p>
     <w:p>
       <w:pPr>
@@ -1950,6 +2207,118 @@
 <file path=word/numbering.xml><?xml version="1.0" encoding="utf-8"?>
 <w:numbering xmlns:wpc="http://schemas.microsoft.com/office/word/2010/wordprocessingCanvas" xmlns:cx="http://schemas.microsoft.com/office/drawing/2014/chartex" xmlns:cx1="http://schemas.microsoft.com/office/drawing/2015/9/8/chartex" xmlns:cx2="http://schemas.microsoft.com/office/drawing/2015/10/21/chartex" xmlns:cx3="http://schemas.microsoft.com/office/drawing/2016/5/9/chartex" xmlns:cx4="http://schemas.microsoft.com/office/drawing/2016/5/10/chartex" xmlns:cx5="http://schemas.microsoft.com/office/drawing/2016/5/11/chartex" xmlns:cx6="http://schemas.microsoft.com/office/drawing/2016/5/12/chartex" xmlns:cx7="http://schemas.microsoft.com/office/drawing/2016/5/13/chartex" xmlns:cx8="http://schemas.microsoft.com/office/drawing/2016/5/14/chartex" xmlns:mc="http://schemas.openxmlformats.org/markup-compatibility/2006" xmlns:aink="http://schemas.microsoft.com/office/drawing/2016/ink" xmlns:am3d="http://schemas.microsoft.com/office/drawing/2017/model3d" xmlns:o="urn:schemas-microsoft-com:office:office" xmlns:r="http://schemas.openxmlformats.org/officeDocument/2006/relationships" xmlns:m="http://schemas.openxmlformats.org/officeDocument/2006/math" xmlns:v="urn:schemas-microsoft-com:vml" xmlns:wp14="http://schemas.microsoft.com/office/word/2010/wordprocessingDrawing" xmlns:wp="http://schemas.openxmlformats.org/drawingml/2006/wordprocessingDrawing" xmlns:w10="urn:schemas-microsoft-com:office:word" xmlns:w="http://schemas.openxmlformats.org/wordprocessingml/2006/main" xmlns:w14="http://schemas.microsoft.com/office/word/2010/wordml" xmlns:w15="http://schemas.microsoft.com/office/word/2012/wordml" xmlns:w16cex="http://schemas.microsoft.com/office/word/2018/wordml/cex" xmlns:w16cid="http://schemas.microsoft.com/office/word/2016/wordml/cid" xmlns:w16="http://schemas.microsoft.com/office/word/2018/wordml" xmlns:w16sdtdh="http://schemas.microsoft.com/office/word/2020/wordml/sdtdatahash" xmlns:w16se="http://schemas.microsoft.com/office/word/2015/wordml/symex" xmlns:wpg="http://schemas.microsoft.com/office/word/2010/wordprocessingGroup" xmlns:wpi="http://schemas.microsoft.com/office/word/2010/wordprocessingInk" xmlns:wne="http://schemas.microsoft.com/office/word/2006/wordml" xmlns:wps="http://schemas.microsoft.com/office/word/2010/wordprocessingShape" mc:Ignorable="w14 w15 w16se w16cid w16 w16cex w16sdtdh wp14">
   <w:abstractNum w:abstractNumId="0" w15:restartNumberingAfterBreak="0">
+    <w:nsid w:val="0CD15E84"/>
+    <w:multiLevelType w:val="hybridMultilevel"/>
+    <w:tmpl w:val="8DFED0BA"/>
+    <w:lvl w:ilvl="0" w:tplc="75D03A2C">
+      <w:numFmt w:val="bullet"/>
+      <w:lvlText w:val="-"/>
+      <w:lvlJc w:val="left"/>
+      <w:pPr>
+        <w:ind w:left="720" w:hanging="360"/>
+      </w:pPr>
+      <w:rPr>
+        <w:rFonts w:ascii="Times New Roman" w:eastAsiaTheme="minorHAnsi" w:hAnsi="Times New Roman" w:cs="Times New Roman" w:hint="default"/>
+      </w:rPr>
+    </w:lvl>
+    <w:lvl w:ilvl="1" w:tplc="38090003" w:tentative="1">
+      <w:start w:val="1"/>
+      <w:numFmt w:val="bullet"/>
+      <w:lvlText w:val="o"/>
+      <w:lvlJc w:val="left"/>
+      <w:pPr>
+        <w:ind w:left="1440" w:hanging="360"/>
+      </w:pPr>
+      <w:rPr>
+        <w:rFonts w:ascii="Courier New" w:hAnsi="Courier New" w:cs="Courier New" w:hint="default"/>
+      </w:rPr>
+    </w:lvl>
+    <w:lvl w:ilvl="2" w:tplc="38090005" w:tentative="1">
+      <w:start w:val="1"/>
+      <w:numFmt w:val="bullet"/>
+      <w:lvlText w:val=""/>
+      <w:lvlJc w:val="left"/>
+      <w:pPr>
+        <w:ind w:left="2160" w:hanging="360"/>
+      </w:pPr>
+      <w:rPr>
+        <w:rFonts w:ascii="Wingdings" w:hAnsi="Wingdings" w:hint="default"/>
+      </w:rPr>
+    </w:lvl>
+    <w:lvl w:ilvl="3" w:tplc="38090001" w:tentative="1">
+      <w:start w:val="1"/>
+      <w:numFmt w:val="bullet"/>
+      <w:lvlText w:val=""/>
+      <w:lvlJc w:val="left"/>
+      <w:pPr>
+        <w:ind w:left="2880" w:hanging="360"/>
+      </w:pPr>
+      <w:rPr>
+        <w:rFonts w:ascii="Symbol" w:hAnsi="Symbol" w:hint="default"/>
+      </w:rPr>
+    </w:lvl>
+    <w:lvl w:ilvl="4" w:tplc="38090003" w:tentative="1">
+      <w:start w:val="1"/>
+      <w:numFmt w:val="bullet"/>
+      <w:lvlText w:val="o"/>
+      <w:lvlJc w:val="left"/>
+      <w:pPr>
+        <w:ind w:left="3600" w:hanging="360"/>
+      </w:pPr>
+      <w:rPr>
+        <w:rFonts w:ascii="Courier New" w:hAnsi="Courier New" w:cs="Courier New" w:hint="default"/>
+      </w:rPr>
+    </w:lvl>
+    <w:lvl w:ilvl="5" w:tplc="38090005" w:tentative="1">
+      <w:start w:val="1"/>
+      <w:numFmt w:val="bullet"/>
+      <w:lvlText w:val=""/>
+      <w:lvlJc w:val="left"/>
+      <w:pPr>
+        <w:ind w:left="4320" w:hanging="360"/>
+      </w:pPr>
+      <w:rPr>
+        <w:rFonts w:ascii="Wingdings" w:hAnsi="Wingdings" w:hint="default"/>
+      </w:rPr>
+    </w:lvl>
+    <w:lvl w:ilvl="6" w:tplc="38090001" w:tentative="1">
+      <w:start w:val="1"/>
+      <w:numFmt w:val="bullet"/>
+      <w:lvlText w:val=""/>
+      <w:lvlJc w:val="left"/>
+      <w:pPr>
+        <w:ind w:left="5040" w:hanging="360"/>
+      </w:pPr>
+      <w:rPr>
+        <w:rFonts w:ascii="Symbol" w:hAnsi="Symbol" w:hint="default"/>
+      </w:rPr>
+    </w:lvl>
+    <w:lvl w:ilvl="7" w:tplc="38090003" w:tentative="1">
+      <w:start w:val="1"/>
+      <w:numFmt w:val="bullet"/>
+      <w:lvlText w:val="o"/>
+      <w:lvlJc w:val="left"/>
+      <w:pPr>
+        <w:ind w:left="5760" w:hanging="360"/>
+      </w:pPr>
+      <w:rPr>
+        <w:rFonts w:ascii="Courier New" w:hAnsi="Courier New" w:cs="Courier New" w:hint="default"/>
+      </w:rPr>
+    </w:lvl>
+    <w:lvl w:ilvl="8" w:tplc="38090005" w:tentative="1">
+      <w:start w:val="1"/>
+      <w:numFmt w:val="bullet"/>
+      <w:lvlText w:val=""/>
+      <w:lvlJc w:val="left"/>
+      <w:pPr>
+        <w:ind w:left="6480" w:hanging="360"/>
+      </w:pPr>
+      <w:rPr>
+        <w:rFonts w:ascii="Wingdings" w:hAnsi="Wingdings" w:hint="default"/>
+      </w:rPr>
+    </w:lvl>
+  </w:abstractNum>
+  <w:abstractNum w:abstractNumId="1" w15:restartNumberingAfterBreak="0">
     <w:nsid w:val="35AB2656"/>
     <w:multiLevelType w:val="hybridMultilevel"/>
     <w:tmpl w:val="0FD4A126"/>
@@ -2062,6 +2431,9 @@
     </w:lvl>
   </w:abstractNum>
   <w:num w:numId="1">
+    <w:abstractNumId w:val="1"/>
+  </w:num>
+  <w:num w:numId="2">
     <w:abstractNumId w:val="0"/>
   </w:num>
 </w:numbering>
@@ -2505,6 +2877,25 @@
       <w:contextualSpacing/>
     </w:pPr>
   </w:style>
+  <w:style w:type="table" w:styleId="TableGrid">
+    <w:name w:val="Table Grid"/>
+    <w:basedOn w:val="TableNormal"/>
+    <w:uiPriority w:val="39"/>
+    <w:rsid w:val="006D28C5"/>
+    <w:pPr>
+      <w:spacing w:after="0" w:line="240" w:lineRule="auto"/>
+    </w:pPr>
+    <w:tblPr>
+      <w:tblBorders>
+        <w:top w:val="single" w:sz="4" w:space="0" w:color="auto"/>
+        <w:left w:val="single" w:sz="4" w:space="0" w:color="auto"/>
+        <w:bottom w:val="single" w:sz="4" w:space="0" w:color="auto"/>
+        <w:right w:val="single" w:sz="4" w:space="0" w:color="auto"/>
+        <w:insideH w:val="single" w:sz="4" w:space="0" w:color="auto"/>
+        <w:insideV w:val="single" w:sz="4" w:space="0" w:color="auto"/>
+      </w:tblBorders>
+    </w:tblPr>
+  </w:style>
 </w:styles>
 </file>
 

</xml_diff>